<commit_message>
Fixed mnn Correction - Set cos.norm.out to FALSE
</commit_message>
<xml_diff>
--- a/Manuscript/AutoClustR_Outline.docx
+++ b/Manuscript/AutoClustR_Outline.docx
@@ -659,7 +659,13 @@
         <w:spacing w:line="276" w:lineRule="auto"/>
       </w:pPr>
       <w:r>
-        <w:t xml:space="preserve"> since 1966, when </w:t>
+        <w:t xml:space="preserve"> </w:t>
+      </w:r>
+      <w:r>
+        <w:t>In</w:t>
+      </w:r>
+      <w:r>
+        <w:t xml:space="preserve"> 1966, </w:t>
       </w:r>
       <w:r>
         <w:t>psychologist Raymond Cattel first proposed the Scree Test</w:t>
@@ -748,7 +754,10 @@
         <w:spacing w:line="276" w:lineRule="auto"/>
       </w:pPr>
       <w:r>
-        <w:t>Clustering parameters are usually opaque and the platform’s default parameters are used</w:t>
+        <w:t xml:space="preserve">Clustering parameters are usually opaque and </w:t>
+      </w:r>
+      <w:r>
+        <w:t>unoptimized.</w:t>
       </w:r>
     </w:p>
     <w:p>
@@ -781,7 +790,16 @@
         <w:spacing w:line="276" w:lineRule="auto"/>
       </w:pPr>
       <w:r>
-        <w:t>Whatever the fuck SC3 does</w:t>
+        <w:t xml:space="preserve">SC3’s choices (Have to actually re-read </w:t>
+      </w:r>
+      <w:r>
+        <w:rPr>
+          <w:highlight w:val="yellow"/>
+        </w:rPr>
+        <w:t>SC3</w:t>
+      </w:r>
+      <w:r>
+        <w:t>)</w:t>
       </w:r>
     </w:p>
     <w:p>
@@ -794,62 +812,8 @@
         <w:spacing w:line="276" w:lineRule="auto"/>
       </w:pPr>
       <w:r>
-        <w:t>Overview of popular clustering algorithms</w:t>
-      </w:r>
-    </w:p>
-    <w:p>
-      <w:pPr>
-        <w:pStyle w:val="ListParagraph"/>
-        <w:numPr>
-          <w:ilvl w:val="2"/>
-          <w:numId w:val="2"/>
-        </w:numPr>
-        <w:spacing w:line="276" w:lineRule="auto"/>
-      </w:pPr>
-      <w:r>
-        <w:t>Seurat</w:t>
-      </w:r>
-    </w:p>
-    <w:p>
-      <w:pPr>
-        <w:pStyle w:val="ListParagraph"/>
-        <w:numPr>
-          <w:ilvl w:val="2"/>
-          <w:numId w:val="2"/>
-        </w:numPr>
-        <w:spacing w:line="276" w:lineRule="auto"/>
-      </w:pPr>
-      <w:r>
-        <w:t>CIDR</w:t>
-      </w:r>
-    </w:p>
-    <w:p>
-      <w:pPr>
-        <w:pStyle w:val="ListParagraph"/>
-        <w:numPr>
-          <w:ilvl w:val="2"/>
-          <w:numId w:val="2"/>
-        </w:numPr>
-        <w:spacing w:line="276" w:lineRule="auto"/>
-      </w:pPr>
-      <w:r>
-        <w:t>SC3</w:t>
-      </w:r>
-    </w:p>
-    <w:p>
-      <w:pPr>
-        <w:pStyle w:val="ListParagraph"/>
-        <w:numPr>
-          <w:ilvl w:val="2"/>
-          <w:numId w:val="2"/>
-        </w:numPr>
-        <w:spacing w:line="276" w:lineRule="auto"/>
-      </w:pPr>
-      <w:proofErr w:type="spellStart"/>
-      <w:r>
-        <w:t>RaceID</w:t>
-      </w:r>
-      <w:proofErr w:type="spellEnd"/>
+        <w:t>This isn’t unique to bioinformatics. Generally, this type of problem is described as hyper parameter optimization</w:t>
+      </w:r>
     </w:p>
     <w:p>
       <w:pPr>
@@ -861,7 +825,10 @@
         <w:spacing w:line="276" w:lineRule="auto"/>
       </w:pPr>
       <w:r>
-        <w:t>Failures in prior benchmarking</w:t>
+        <w:t xml:space="preserve">Bayesian Optimization </w:t>
+      </w:r>
+      <w:r>
+        <w:t>Discussion</w:t>
       </w:r>
     </w:p>
     <w:p>
@@ -874,7 +841,57 @@
         <w:spacing w:line="276" w:lineRule="auto"/>
       </w:pPr>
       <w:r>
-        <w:t>CellFindR + IKAP Discussion</w:t>
+        <w:t>ICVI Discussion</w:t>
+      </w:r>
+    </w:p>
+    <w:p>
+      <w:pPr>
+        <w:pStyle w:val="ListParagraph"/>
+        <w:numPr>
+          <w:ilvl w:val="1"/>
+          <w:numId w:val="2"/>
+        </w:numPr>
+        <w:spacing w:line="276" w:lineRule="auto"/>
+      </w:pPr>
+      <w:r>
+        <w:t xml:space="preserve">While ICVIs differ in their </w:t>
+      </w:r>
+      <w:proofErr w:type="gramStart"/>
+      <w:r>
+        <w:t>particular implementations</w:t>
+      </w:r>
+      <w:proofErr w:type="gramEnd"/>
+      <w:r>
+        <w:t>, generally they all measure the same thing</w:t>
+      </w:r>
+    </w:p>
+    <w:p>
+      <w:pPr>
+        <w:pStyle w:val="ListParagraph"/>
+        <w:numPr>
+          <w:ilvl w:val="2"/>
+          <w:numId w:val="2"/>
+        </w:numPr>
+        <w:spacing w:line="276" w:lineRule="auto"/>
+      </w:pPr>
+      <w:r>
+        <w:t>That clusters are compact, i.e., that the variance within clusters is minimized</w:t>
+      </w:r>
+    </w:p>
+    <w:p>
+      <w:pPr>
+        <w:pStyle w:val="ListParagraph"/>
+        <w:numPr>
+          <w:ilvl w:val="2"/>
+          <w:numId w:val="2"/>
+        </w:numPr>
+        <w:spacing w:line="276" w:lineRule="auto"/>
+      </w:pPr>
+      <w:r>
+        <w:t xml:space="preserve">That clusters are well separated, i.e., that </w:t>
+      </w:r>
+      <w:r>
+        <w:t>variance between clusters is maximized</w:t>
       </w:r>
     </w:p>
     <w:p>
@@ -887,21 +904,21 @@
         <w:spacing w:line="276" w:lineRule="auto"/>
       </w:pPr>
       <w:r>
-        <w:t>ICVI Discussion</w:t>
-      </w:r>
-    </w:p>
-    <w:p>
-      <w:pPr>
-        <w:pStyle w:val="ListParagraph"/>
-        <w:numPr>
-          <w:ilvl w:val="1"/>
+        <w:lastRenderedPageBreak/>
+        <w:t>Overview of popular clustering algorithms</w:t>
+      </w:r>
+    </w:p>
+    <w:p>
+      <w:pPr>
+        <w:pStyle w:val="ListParagraph"/>
+        <w:numPr>
+          <w:ilvl w:val="2"/>
           <w:numId w:val="2"/>
         </w:numPr>
         <w:spacing w:line="276" w:lineRule="auto"/>
       </w:pPr>
       <w:r>
-        <w:lastRenderedPageBreak/>
-        <w:t>While ICVIs differ in their particular implementations, generally they all measure the same thing</w:t>
+        <w:t>CIDR</w:t>
       </w:r>
     </w:p>
     <w:p>
@@ -914,7 +931,7 @@
         <w:spacing w:line="276" w:lineRule="auto"/>
       </w:pPr>
       <w:r>
-        <w:t>That clusters are compact, i.e., that the variance within clusters is minimized</w:t>
+        <w:t>SC3</w:t>
       </w:r>
     </w:p>
     <w:p>
@@ -926,12 +943,78 @@
         </w:numPr>
         <w:spacing w:line="276" w:lineRule="auto"/>
       </w:pPr>
-      <w:r>
-        <w:t xml:space="preserve">That clusters are well separated, i.e., that </w:t>
-      </w:r>
-      <w:r>
-        <w:t>variance between clusters is maximized</w:t>
-      </w:r>
+      <w:proofErr w:type="spellStart"/>
+      <w:r>
+        <w:t>RaceID</w:t>
+      </w:r>
+      <w:proofErr w:type="spellEnd"/>
+    </w:p>
+    <w:p>
+      <w:pPr>
+        <w:pStyle w:val="ListParagraph"/>
+        <w:numPr>
+          <w:ilvl w:val="2"/>
+          <w:numId w:val="2"/>
+        </w:numPr>
+        <w:spacing w:line="276" w:lineRule="auto"/>
+      </w:pPr>
+      <w:r>
+        <w:t>Seurat</w:t>
+      </w:r>
+    </w:p>
+    <w:p>
+      <w:pPr>
+        <w:pStyle w:val="ListParagraph"/>
+        <w:numPr>
+          <w:ilvl w:val="2"/>
+          <w:numId w:val="2"/>
+        </w:numPr>
+        <w:spacing w:line="276" w:lineRule="auto"/>
+      </w:pPr>
+      <w:r>
+        <w:t>IKAP</w:t>
+      </w:r>
+    </w:p>
+    <w:p>
+      <w:pPr>
+        <w:pStyle w:val="ListParagraph"/>
+        <w:numPr>
+          <w:ilvl w:val="1"/>
+          <w:numId w:val="2"/>
+        </w:numPr>
+        <w:spacing w:line="276" w:lineRule="auto"/>
+      </w:pPr>
+      <w:r>
+        <w:t>None have been rigorously benchmarked for the ability to identify cell clusters</w:t>
+      </w:r>
+    </w:p>
+    <w:p>
+      <w:pPr>
+        <w:pStyle w:val="ListParagraph"/>
+        <w:numPr>
+          <w:ilvl w:val="1"/>
+          <w:numId w:val="2"/>
+        </w:numPr>
+        <w:spacing w:line="276" w:lineRule="auto"/>
+      </w:pPr>
+      <w:r>
+        <w:t>All have some assumptions about parameters baked in, and users have a limited ability to optimize those parameters (</w:t>
+      </w:r>
+      <w:proofErr w:type="gramStart"/>
+      <w:r>
+        <w:t>with the exception of</w:t>
+      </w:r>
+      <w:proofErr w:type="gramEnd"/>
+      <w:r>
+        <w:t xml:space="preserve"> IKAP)</w:t>
+      </w:r>
+    </w:p>
+    <w:p>
+      <w:pPr>
+        <w:pStyle w:val="ListParagraph"/>
+        <w:spacing w:line="276" w:lineRule="auto"/>
+        <w:ind w:left="1224"/>
+      </w:pPr>
     </w:p>
     <w:p>
       <w:pPr>
@@ -1200,6 +1283,7 @@
         </w:rPr>
       </w:pPr>
       <w:r>
+        <w:lastRenderedPageBreak/>
         <w:t>Selection of clustering parameters is the second choice</w:t>
       </w:r>
       <w:r>
@@ -1251,7 +1335,6 @@
         </w:rPr>
       </w:pPr>
       <w:r>
-        <w:lastRenderedPageBreak/>
         <w:t>In IKAP, this is indirect through the optimization of the “resolution” of the modularity function in Louvain clustering</w:t>
       </w:r>
     </w:p>
@@ -1517,7 +1600,10 @@
         </w:rPr>
       </w:pPr>
       <w:r>
-        <w:t>While AutoClustR’s computational framework can optimize clustering parameters, there are two choices inherent in the framework that themselves need to be optimized: The method used for principal component selection and the ICVI used to rank clustering solutions</w:t>
+        <w:t xml:space="preserve">AutoClustR </w:t>
+      </w:r>
+      <w:r>
+        <w:t>uses Bayesian optimization to find the best possible clustering solutions</w:t>
       </w:r>
     </w:p>
     <w:p>
@@ -1533,6 +1619,127 @@
         </w:rPr>
       </w:pPr>
       <w:r>
+        <w:t xml:space="preserve">This was implemented with the </w:t>
+      </w:r>
+      <w:proofErr w:type="spellStart"/>
+      <w:r>
+        <w:t>ParBayesianOptimization</w:t>
+      </w:r>
+      <w:proofErr w:type="spellEnd"/>
+      <w:r>
+        <w:t xml:space="preserve"> package in R</w:t>
+      </w:r>
+    </w:p>
+    <w:p>
+      <w:pPr>
+        <w:pStyle w:val="ListParagraph"/>
+        <w:numPr>
+          <w:ilvl w:val="1"/>
+          <w:numId w:val="3"/>
+        </w:numPr>
+        <w:spacing w:line="276" w:lineRule="auto"/>
+        <w:rPr>
+          <w:u w:val="single"/>
+        </w:rPr>
+      </w:pPr>
+      <w:r>
+        <w:t xml:space="preserve">AutoClustR, working within Seurat’s framework, currently optimize the </w:t>
+      </w:r>
+      <w:proofErr w:type="spellStart"/>
+      <w:proofErr w:type="gramStart"/>
+      <w:r>
+        <w:t>n.neighbors</w:t>
+      </w:r>
+      <w:proofErr w:type="spellEnd"/>
+      <w:proofErr w:type="gramEnd"/>
+      <w:r>
+        <w:t xml:space="preserve"> and resolution parameter.</w:t>
+      </w:r>
+    </w:p>
+    <w:p>
+      <w:pPr>
+        <w:pStyle w:val="ListParagraph"/>
+        <w:numPr>
+          <w:ilvl w:val="1"/>
+          <w:numId w:val="3"/>
+        </w:numPr>
+        <w:spacing w:line="276" w:lineRule="auto"/>
+        <w:rPr>
+          <w:u w:val="single"/>
+        </w:rPr>
+      </w:pPr>
+      <w:r>
+        <w:t xml:space="preserve">Conceivably, this approach could be used to optimize any number of parameters. </w:t>
+      </w:r>
+    </w:p>
+    <w:p>
+      <w:pPr>
+        <w:pStyle w:val="ListParagraph"/>
+        <w:numPr>
+          <w:ilvl w:val="1"/>
+          <w:numId w:val="3"/>
+        </w:numPr>
+        <w:spacing w:line="276" w:lineRule="auto"/>
+        <w:rPr>
+          <w:u w:val="single"/>
+        </w:rPr>
+      </w:pPr>
+      <w:r>
+        <w:lastRenderedPageBreak/>
+        <w:t>Four initial clustering solutions are generated, a gaussian process is fit, and a new solution is chosen that will maximize the expected improvement</w:t>
+      </w:r>
+    </w:p>
+    <w:p>
+      <w:pPr>
+        <w:pStyle w:val="ListParagraph"/>
+        <w:numPr>
+          <w:ilvl w:val="2"/>
+          <w:numId w:val="3"/>
+        </w:numPr>
+        <w:spacing w:line="276" w:lineRule="auto"/>
+        <w:rPr>
+          <w:u w:val="single"/>
+        </w:rPr>
+      </w:pPr>
+      <w:r>
+        <w:t>Expected improvement balances two goals: maximizing the evaluation functions (ICVI) and minimizing uncertainty within the parameter space</w:t>
+      </w:r>
+    </w:p>
+    <w:p>
+      <w:pPr>
+        <w:pStyle w:val="ListParagraph"/>
+        <w:numPr>
+          <w:ilvl w:val="0"/>
+          <w:numId w:val="3"/>
+        </w:numPr>
+        <w:spacing w:line="276" w:lineRule="auto"/>
+        <w:rPr>
+          <w:u w:val="single"/>
+        </w:rPr>
+      </w:pPr>
+      <w:r>
+        <w:t xml:space="preserve">While AutoClustR’s computational framework </w:t>
+      </w:r>
+      <w:r>
+        <w:t>is designed to</w:t>
+      </w:r>
+      <w:r>
+        <w:t xml:space="preserve"> optimize clustering parameters, there are two choices inherent in the framework that themselves need to be optimized: The method used for principal component selection and the ICVI used to rank clustering solutions</w:t>
+      </w:r>
+    </w:p>
+    <w:p>
+      <w:pPr>
+        <w:pStyle w:val="ListParagraph"/>
+        <w:numPr>
+          <w:ilvl w:val="1"/>
+          <w:numId w:val="3"/>
+        </w:numPr>
+        <w:spacing w:line="276" w:lineRule="auto"/>
+        <w:rPr>
+          <w:u w:val="single"/>
+        </w:rPr>
+      </w:pPr>
+      <w:r>
         <w:t>These choices, or hyper-parameters, are difficult to optimize because of their interconnectedness</w:t>
       </w:r>
     </w:p>
@@ -1568,7 +1775,6 @@
         </w:rPr>
       </w:pPr>
       <w:r>
-        <w:lastRenderedPageBreak/>
         <w:t xml:space="preserve">Further complicating matters, there are many ways to transform embeddings in PCS. </w:t>
       </w:r>
     </w:p>
@@ -1748,10 +1954,7 @@
         </w:rPr>
       </w:pPr>
       <w:r>
-        <w:t xml:space="preserve">AutoClustR’s </w:t>
-      </w:r>
-      <w:r>
-        <w:t>approach to clustering optimization has allowed us to investigate both problems by considering PC selection methods and ICVIs simultaneously, in a combinatorial fashion</w:t>
+        <w:t>AutoClustR’s approach to clustering optimization has allowed us to investigate both problems by considering PC selection methods and ICVIs simultaneously, in a combinatorial fashion</w:t>
       </w:r>
     </w:p>
     <w:p>
@@ -1833,6 +2036,7 @@
           <w:bCs/>
           <w:u w:val="single"/>
         </w:rPr>
+        <w:lastRenderedPageBreak/>
         <w:t>Results &amp; Discussion</w:t>
       </w:r>
     </w:p>
@@ -1856,13 +2060,7 @@
         <w:spacing w:line="276" w:lineRule="auto"/>
       </w:pPr>
       <w:r>
-        <w:t>A</w:t>
-      </w:r>
-      <w:r>
-        <w:t>utoClustR’s approach to clustering optimization has allowed us to investigate both problems by considering PC selection methods and ICVIs simultaneously, in a combinatorial fashio</w:t>
-      </w:r>
-      <w:r>
-        <w:t>n</w:t>
+        <w:t>AutoClustR’s approach to clustering optimization has allowed us to investigate both problems by considering PC selection methods and ICVIs simultaneously, in a combinatorial fashion</w:t>
       </w:r>
     </w:p>
     <w:p>
@@ -1895,62 +2093,41 @@
           <w:rFonts w:ascii="Calibri" w:eastAsia="Arial" w:hAnsi="Calibri" w:cs="Calibri"/>
           <w:color w:val="000000"/>
         </w:rPr>
-        <w:t>In these</w:t>
+        <w:t xml:space="preserve">In these datasets, cell type assignments were made prior to scRNA-seq </w:t>
       </w:r>
       <w:r>
         <w:rPr>
           <w:rFonts w:ascii="Calibri" w:eastAsia="Arial" w:hAnsi="Calibri" w:cs="Calibri"/>
           <w:color w:val="000000"/>
         </w:rPr>
-        <w:t xml:space="preserve"> datasets</w:t>
+        <w:t>using</w:t>
       </w:r>
       <w:r>
         <w:rPr>
           <w:rFonts w:ascii="Calibri" w:eastAsia="Arial" w:hAnsi="Calibri" w:cs="Calibri"/>
           <w:color w:val="000000"/>
         </w:rPr>
-        <w:t>,</w:t>
+        <w:t xml:space="preserve"> </w:t>
       </w:r>
       <w:r>
         <w:rPr>
           <w:rFonts w:ascii="Calibri" w:eastAsia="Arial" w:hAnsi="Calibri" w:cs="Calibri"/>
           <w:color w:val="000000"/>
         </w:rPr>
-        <w:t xml:space="preserve"> cell type assignments were made prior to scRNA-seq </w:t>
+        <w:t>cell morphology</w:t>
       </w:r>
       <w:r>
         <w:rPr>
           <w:rFonts w:ascii="Calibri" w:eastAsia="Arial" w:hAnsi="Calibri" w:cs="Calibri"/>
           <w:color w:val="000000"/>
         </w:rPr>
-        <w:t>using</w:t>
+        <w:t xml:space="preserve">, FACS purification, or other </w:t>
       </w:r>
       <w:r>
         <w:rPr>
           <w:rFonts w:ascii="Calibri" w:eastAsia="Arial" w:hAnsi="Calibri" w:cs="Calibri"/>
           <w:color w:val="000000"/>
         </w:rPr>
-        <w:t xml:space="preserve"> </w:t>
-      </w:r>
-      <w:r>
-        <w:rPr>
-          <w:rFonts w:ascii="Calibri" w:eastAsia="Arial" w:hAnsi="Calibri" w:cs="Calibri"/>
-          <w:color w:val="000000"/>
-        </w:rPr>
-        <w:t>cell morphology</w:t>
-      </w:r>
-      <w:r>
-        <w:rPr>
-          <w:rFonts w:ascii="Calibri" w:eastAsia="Arial" w:hAnsi="Calibri" w:cs="Calibri"/>
-          <w:color w:val="000000"/>
-        </w:rPr>
-        <w:t xml:space="preserve">, FACS purification, or other </w:t>
-      </w:r>
-      <w:r>
-        <w:rPr>
-          <w:rFonts w:ascii="Calibri" w:eastAsia="Arial" w:hAnsi="Calibri" w:cs="Calibri"/>
-          <w:color w:val="000000"/>
-        </w:rPr>
         <w:t xml:space="preserve">non-transcriptomic characteristics </w:t>
       </w:r>
     </w:p>
@@ -2067,207 +2244,396 @@
         <w:spacing w:line="276" w:lineRule="auto"/>
       </w:pPr>
       <w:r>
+        <w:t>To determine the PC selection method and the ICVI most amenable to the AutoClustR/Seurat workflow, 100 different clustering solutions were generated</w:t>
+      </w:r>
+      <w:r>
+        <w:t xml:space="preserve"> in </w:t>
+      </w:r>
+      <w:r>
+        <w:t>Seurat using different parameter pair combinations</w:t>
+      </w:r>
+    </w:p>
+    <w:p>
+      <w:pPr>
+        <w:pStyle w:val="ListParagraph"/>
+        <w:numPr>
+          <w:ilvl w:val="1"/>
+          <w:numId w:val="6"/>
+        </w:numPr>
+        <w:spacing w:line="276" w:lineRule="auto"/>
+        <w:rPr>
+          <w:highlight w:val="yellow"/>
+        </w:rPr>
+      </w:pPr>
+      <w:r>
+        <w:rPr>
+          <w:highlight w:val="yellow"/>
+        </w:rPr>
+        <w:t>Th</w:t>
+      </w:r>
+      <w:r>
+        <w:rPr>
+          <w:highlight w:val="yellow"/>
+        </w:rPr>
+        <w:t>e dimensionality of the principal component space was iteratively increased, starting with two-dimensional space (PC 1 and 2) and gradually increasing to the maximum number of dimensions chosen</w:t>
+      </w:r>
+      <w:r>
+        <w:rPr>
+          <w:highlight w:val="yellow"/>
+        </w:rPr>
+        <w:t xml:space="preserve"> by a PC selection method (</w:t>
+      </w:r>
+      <w:r>
+        <w:rPr>
+          <w:highlight w:val="yellow"/>
+        </w:rPr>
+        <w:t>e.g., PC 1 through 45</w:t>
+      </w:r>
+      <w:r>
+        <w:rPr>
+          <w:highlight w:val="yellow"/>
+        </w:rPr>
+        <w:t>)</w:t>
+      </w:r>
+    </w:p>
+    <w:p>
+      <w:pPr>
+        <w:pStyle w:val="ListParagraph"/>
+        <w:numPr>
+          <w:ilvl w:val="2"/>
+          <w:numId w:val="6"/>
+        </w:numPr>
+        <w:spacing w:line="276" w:lineRule="auto"/>
+      </w:pPr>
+      <w:r>
+        <w:t>i.e., 100 solutions were generated using 2 principal components as input, then 3 principal components, then four, and so on</w:t>
+      </w:r>
+    </w:p>
+    <w:p>
+      <w:pPr>
+        <w:pStyle w:val="ListParagraph"/>
+        <w:numPr>
+          <w:ilvl w:val="2"/>
+          <w:numId w:val="6"/>
+        </w:numPr>
+        <w:spacing w:line="276" w:lineRule="auto"/>
+      </w:pPr>
+      <w:r>
+        <w:t>Between 2,500 and 4,400 clustering solutions were generated for each dataset</w:t>
+      </w:r>
+    </w:p>
+    <w:p>
+      <w:pPr>
+        <w:pStyle w:val="ListParagraph"/>
+        <w:numPr>
+          <w:ilvl w:val="1"/>
+          <w:numId w:val="6"/>
+        </w:numPr>
+        <w:spacing w:line="276" w:lineRule="auto"/>
+      </w:pPr>
+      <w:r>
+        <w:rPr>
+          <w:highlight w:val="yellow"/>
+        </w:rPr>
+        <w:t xml:space="preserve">Each of the clustering solutions was </w:t>
+      </w:r>
+      <w:r>
+        <w:rPr>
+          <w:highlight w:val="yellow"/>
+        </w:rPr>
+        <w:t>assigned an objective score, where the adjusted Rand index (ARI) was used to determine the concordance between the clustering solution and the researcher defined identities of the cell types</w:t>
+      </w:r>
+    </w:p>
+    <w:p>
+      <w:pPr>
+        <w:pStyle w:val="ListParagraph"/>
+        <w:numPr>
+          <w:ilvl w:val="1"/>
+          <w:numId w:val="6"/>
+        </w:numPr>
+        <w:spacing w:line="276" w:lineRule="auto"/>
+      </w:pPr>
+      <w:r>
+        <w:t xml:space="preserve">Then, </w:t>
+      </w:r>
+      <w:r>
+        <w:t>each clustering solution was scored using four different ICVIs</w:t>
+      </w:r>
+    </w:p>
+    <w:p>
+      <w:pPr>
+        <w:pStyle w:val="ListParagraph"/>
+        <w:numPr>
+          <w:ilvl w:val="3"/>
+          <w:numId w:val="6"/>
+        </w:numPr>
+        <w:spacing w:line="276" w:lineRule="auto"/>
+      </w:pPr>
+      <w:r>
+        <w:t>Silhouette</w:t>
+      </w:r>
+    </w:p>
+    <w:p>
+      <w:pPr>
+        <w:pStyle w:val="ListParagraph"/>
+        <w:numPr>
+          <w:ilvl w:val="3"/>
+          <w:numId w:val="6"/>
+        </w:numPr>
+        <w:spacing w:line="276" w:lineRule="auto"/>
+      </w:pPr>
+      <w:r>
+        <w:t>Dunn</w:t>
+      </w:r>
+    </w:p>
+    <w:p>
+      <w:pPr>
+        <w:pStyle w:val="ListParagraph"/>
+        <w:numPr>
+          <w:ilvl w:val="3"/>
+          <w:numId w:val="6"/>
+        </w:numPr>
+        <w:spacing w:line="276" w:lineRule="auto"/>
+      </w:pPr>
+      <w:r>
+        <w:t>Davies-Bouldin</w:t>
+      </w:r>
+    </w:p>
+    <w:p>
+      <w:pPr>
+        <w:pStyle w:val="ListParagraph"/>
+        <w:numPr>
+          <w:ilvl w:val="3"/>
+          <w:numId w:val="6"/>
+        </w:numPr>
+        <w:spacing w:line="276" w:lineRule="auto"/>
+      </w:pPr>
+      <w:proofErr w:type="spellStart"/>
+      <w:r>
+        <w:t>Calihinski-Harabasz</w:t>
+      </w:r>
+      <w:proofErr w:type="spellEnd"/>
+    </w:p>
+    <w:p>
+      <w:pPr>
+        <w:pStyle w:val="ListParagraph"/>
+        <w:numPr>
+          <w:ilvl w:val="2"/>
+          <w:numId w:val="6"/>
+        </w:numPr>
+        <w:spacing w:line="276" w:lineRule="auto"/>
+      </w:pPr>
+      <w:r>
+        <w:t xml:space="preserve">The ICVI scores were calculated </w:t>
+      </w:r>
+      <w:r>
+        <w:t>from</w:t>
+      </w:r>
+      <w:r>
+        <w:t xml:space="preserve"> the same cellular embeddings that were used for clustering (i.e., if the SNN was constructed from PCs 1-10, then the ICVI scores were calculated based on cellular embeddings in 10</w:t>
+      </w:r>
+      <w:r>
+        <w:t>-</w:t>
+      </w:r>
+      <w:r>
+        <w:t>dimensional space</w:t>
+      </w:r>
+      <w:r>
+        <w:t>)</w:t>
+      </w:r>
+    </w:p>
+    <w:p>
+      <w:pPr>
+        <w:pStyle w:val="ListParagraph"/>
+        <w:numPr>
+          <w:ilvl w:val="1"/>
+          <w:numId w:val="6"/>
+        </w:numPr>
+        <w:spacing w:line="276" w:lineRule="auto"/>
+      </w:pPr>
+      <w:r>
+        <w:t>Then, we tested the correlation between the external and internal validation indices</w:t>
+      </w:r>
+    </w:p>
+    <w:p>
+      <w:pPr>
+        <w:pStyle w:val="ListParagraph"/>
+        <w:numPr>
+          <w:ilvl w:val="1"/>
+          <w:numId w:val="6"/>
+        </w:numPr>
+        <w:spacing w:line="276" w:lineRule="auto"/>
+      </w:pPr>
+      <w:r>
+        <w:t>We reasoned that higher correlation makes it more likely that if you maximize and ICVI, you are in fact maximizing the true cluster quality</w:t>
+      </w:r>
+    </w:p>
+    <w:p>
+      <w:pPr>
+        <w:pStyle w:val="ListParagraph"/>
+        <w:numPr>
+          <w:ilvl w:val="1"/>
+          <w:numId w:val="6"/>
+        </w:numPr>
+        <w:spacing w:line="276" w:lineRule="auto"/>
+      </w:pPr>
+      <w:r>
+        <w:t xml:space="preserve">Due to the frequently non-linear relationship between the two sets of scores, we opted to test correlation using Spearman’s rho. </w:t>
+      </w:r>
+    </w:p>
+    <w:p>
+      <w:pPr>
+        <w:pStyle w:val="ListParagraph"/>
+        <w:numPr>
+          <w:ilvl w:val="2"/>
+          <w:numId w:val="6"/>
+        </w:numPr>
+        <w:spacing w:line="276" w:lineRule="auto"/>
+      </w:pPr>
+      <w:r>
         <w:lastRenderedPageBreak/>
-        <w:t>T</w:t>
-      </w:r>
-      <w:r>
-        <w:t>o determine the PC selection method and the ICVI most amenable to the AutoClustR/Seurat workflow, 100 different clustering solutions were generated</w:t>
-      </w:r>
-      <w:r>
-        <w:t xml:space="preserve"> in </w:t>
-      </w:r>
-      <w:r>
-        <w:t>Seurat</w:t>
-      </w:r>
-      <w:r>
-        <w:t xml:space="preserve"> using different parameter pair combinations</w:t>
-      </w:r>
-    </w:p>
-    <w:p>
-      <w:pPr>
-        <w:pStyle w:val="ListParagraph"/>
-        <w:numPr>
-          <w:ilvl w:val="1"/>
-          <w:numId w:val="6"/>
-        </w:numPr>
-        <w:spacing w:line="276" w:lineRule="auto"/>
-        <w:rPr>
-          <w:highlight w:val="yellow"/>
-        </w:rPr>
-      </w:pPr>
-      <w:r>
-        <w:rPr>
-          <w:highlight w:val="yellow"/>
-        </w:rPr>
-        <w:t>Th</w:t>
-      </w:r>
-      <w:r>
-        <w:rPr>
-          <w:highlight w:val="yellow"/>
-        </w:rPr>
-        <w:t>e dimensionality of the principal component space was iteratively increased, starting with two-dimensional space (PC 1 and 2) and gradually increasing to the maximum number of dimensions chosen</w:t>
-      </w:r>
-      <w:r>
-        <w:rPr>
-          <w:highlight w:val="yellow"/>
-        </w:rPr>
-        <w:t xml:space="preserve"> by a PC selection method (</w:t>
-      </w:r>
-      <w:r>
-        <w:rPr>
-          <w:highlight w:val="yellow"/>
-        </w:rPr>
-        <w:t>e.g., PC 1 through 45</w:t>
-      </w:r>
-      <w:r>
-        <w:rPr>
-          <w:highlight w:val="yellow"/>
-        </w:rPr>
+        <w:t xml:space="preserve">Within the context of optimization, it is more important that a metric increase </w:t>
+      </w:r>
+      <w:r>
+        <w:t>monotonically</w:t>
+      </w:r>
+      <w:r>
+        <w:t xml:space="preserve"> than linearly</w:t>
+      </w:r>
+    </w:p>
+    <w:p>
+      <w:pPr>
+        <w:pStyle w:val="ListParagraph"/>
+        <w:numPr>
+          <w:ilvl w:val="0"/>
+          <w:numId w:val="6"/>
+        </w:numPr>
+        <w:spacing w:line="276" w:lineRule="auto"/>
+      </w:pPr>
+      <w:r>
+        <w:t>While the dimensionality of the cellular embeddings didn’t change between clustering and scoring, we tested four variations of principal component space</w:t>
+      </w:r>
+    </w:p>
+    <w:p>
+      <w:pPr>
+        <w:pStyle w:val="ListParagraph"/>
+        <w:numPr>
+          <w:ilvl w:val="1"/>
+          <w:numId w:val="6"/>
+        </w:numPr>
+        <w:spacing w:line="276" w:lineRule="auto"/>
+      </w:pPr>
+      <w:r>
+        <w:t>Standardization: Principal components were standardized such that the mean position was 0 and the standard deviation/z-score was 1</w:t>
+      </w:r>
+    </w:p>
+    <w:p>
+      <w:pPr>
+        <w:pStyle w:val="ListParagraph"/>
+        <w:numPr>
+          <w:ilvl w:val="2"/>
+          <w:numId w:val="6"/>
+        </w:numPr>
+        <w:spacing w:line="276" w:lineRule="auto"/>
+      </w:pPr>
+      <w:r>
+        <w:t xml:space="preserve">This has the effect of “weighting” principal components equally. </w:t>
+      </w:r>
+    </w:p>
+    <w:p>
+      <w:pPr>
+        <w:pStyle w:val="ListParagraph"/>
+        <w:numPr>
+          <w:ilvl w:val="2"/>
+          <w:numId w:val="6"/>
+        </w:numPr>
+        <w:spacing w:line="276" w:lineRule="auto"/>
+      </w:pPr>
+      <w:r>
+        <w:t>We reasoned that doing so would enable the detection of subtle transcriptional differences which may not be encoded in the first few principal components</w:t>
+      </w:r>
+    </w:p>
+    <w:p>
+      <w:pPr>
+        <w:pStyle w:val="ListParagraph"/>
+        <w:numPr>
+          <w:ilvl w:val="1"/>
+          <w:numId w:val="6"/>
+        </w:numPr>
+        <w:spacing w:line="276" w:lineRule="auto"/>
+      </w:pPr>
+      <w:r>
+        <w:t xml:space="preserve">Distance metrics: We used both Euclidean and Manhattan distance metrics as input to the ICVI algorithms </w:t>
+      </w:r>
+    </w:p>
+    <w:p>
+      <w:pPr>
+        <w:pStyle w:val="ListParagraph"/>
+        <w:numPr>
+          <w:ilvl w:val="2"/>
+          <w:numId w:val="6"/>
+        </w:numPr>
+        <w:spacing w:before="240" w:line="276" w:lineRule="auto"/>
+      </w:pPr>
+      <w:r>
+        <w:t xml:space="preserve">Euclidean = Sqrt( </w:t>
+      </w:r>
+      <w:r>
+        <w:sym w:font="Symbol" w:char="F053"/>
+      </w:r>
+      <w:r>
+        <w:t xml:space="preserve"> (x</w:t>
+      </w:r>
+      <w:r>
+        <w:rPr>
+          <w:vertAlign w:val="subscript"/>
+        </w:rPr>
+        <w:t>i</w:t>
+      </w:r>
+      <w:r>
+        <w:t>-</w:t>
+      </w:r>
+      <w:proofErr w:type="spellStart"/>
+      <w:r>
+        <w:t>y</w:t>
+      </w:r>
+      <w:r>
+        <w:rPr>
+          <w:vertAlign w:val="subscript"/>
+        </w:rPr>
+        <w:t>i</w:t>
+      </w:r>
+      <w:proofErr w:type="spellEnd"/>
+      <w:r>
         <w:t>)</w:t>
       </w:r>
-    </w:p>
-    <w:p>
-      <w:pPr>
-        <w:pStyle w:val="ListParagraph"/>
-        <w:numPr>
-          <w:ilvl w:val="2"/>
-          <w:numId w:val="6"/>
-        </w:numPr>
-        <w:spacing w:line="276" w:lineRule="auto"/>
-      </w:pPr>
-      <w:r>
-        <w:t>i.e., 100 solutions were generated using 2 principal components as input, then 3 principal components, then four, and so on</w:t>
-      </w:r>
-    </w:p>
-    <w:p>
-      <w:pPr>
-        <w:pStyle w:val="ListParagraph"/>
-        <w:numPr>
-          <w:ilvl w:val="2"/>
-          <w:numId w:val="6"/>
-        </w:numPr>
-        <w:spacing w:line="276" w:lineRule="auto"/>
-      </w:pPr>
-      <w:r>
-        <w:t>Between 2,500 and 4,400 clustering solutions were generated for each dataset</w:t>
-      </w:r>
-    </w:p>
-    <w:p>
-      <w:pPr>
-        <w:pStyle w:val="ListParagraph"/>
-        <w:numPr>
-          <w:ilvl w:val="1"/>
-          <w:numId w:val="6"/>
-        </w:numPr>
-        <w:spacing w:line="276" w:lineRule="auto"/>
-      </w:pPr>
-      <w:r>
-        <w:rPr>
-          <w:highlight w:val="yellow"/>
-        </w:rPr>
-        <w:t xml:space="preserve">Each of the clustering solutions was </w:t>
-      </w:r>
-      <w:r>
-        <w:rPr>
-          <w:highlight w:val="yellow"/>
-        </w:rPr>
-        <w:t>assigned an objective score, where the adjusted Rand index (ARI) was used to determine the concordance between the clustering solution and the researcher defined identities of the cell types</w:t>
-      </w:r>
-    </w:p>
-    <w:p>
-      <w:pPr>
-        <w:pStyle w:val="ListParagraph"/>
-        <w:numPr>
-          <w:ilvl w:val="1"/>
-          <w:numId w:val="6"/>
-        </w:numPr>
-        <w:spacing w:line="276" w:lineRule="auto"/>
-      </w:pPr>
-      <w:r>
-        <w:t xml:space="preserve">Then, </w:t>
-      </w:r>
-      <w:r>
-        <w:t>each clustering solution was scored using four different ICVIs</w:t>
-      </w:r>
-    </w:p>
-    <w:p>
-      <w:pPr>
-        <w:pStyle w:val="ListParagraph"/>
-        <w:numPr>
-          <w:ilvl w:val="3"/>
-          <w:numId w:val="6"/>
-        </w:numPr>
-        <w:spacing w:line="276" w:lineRule="auto"/>
-      </w:pPr>
-      <w:r>
-        <w:t>Silhouette</w:t>
-      </w:r>
-    </w:p>
-    <w:p>
-      <w:pPr>
-        <w:pStyle w:val="ListParagraph"/>
-        <w:numPr>
-          <w:ilvl w:val="3"/>
-          <w:numId w:val="6"/>
-        </w:numPr>
-        <w:spacing w:line="276" w:lineRule="auto"/>
-      </w:pPr>
-      <w:r>
-        <w:t>Dunn</w:t>
-      </w:r>
-    </w:p>
-    <w:p>
-      <w:pPr>
-        <w:pStyle w:val="ListParagraph"/>
-        <w:numPr>
-          <w:ilvl w:val="3"/>
-          <w:numId w:val="6"/>
-        </w:numPr>
-        <w:spacing w:line="276" w:lineRule="auto"/>
-      </w:pPr>
-      <w:r>
-        <w:t>Davies-Bouldin</w:t>
-      </w:r>
-    </w:p>
-    <w:p>
-      <w:pPr>
-        <w:pStyle w:val="ListParagraph"/>
-        <w:numPr>
-          <w:ilvl w:val="3"/>
-          <w:numId w:val="6"/>
-        </w:numPr>
-        <w:spacing w:line="276" w:lineRule="auto"/>
-      </w:pPr>
+      <w:proofErr w:type="gramStart"/>
+      <w:r>
+        <w:rPr>
+          <w:vertAlign w:val="superscript"/>
+        </w:rPr>
+        <w:t xml:space="preserve">2 </w:t>
+      </w:r>
+      <w:r>
+        <w:t>)</w:t>
+      </w:r>
+      <w:proofErr w:type="gramEnd"/>
+      <w:r>
+        <w:t xml:space="preserve"> for (x1, x2, … </w:t>
+      </w:r>
       <w:proofErr w:type="spellStart"/>
       <w:r>
-        <w:t>Calihinski-Harabasz</w:t>
+        <w:t>xn</w:t>
       </w:r>
       <w:proofErr w:type="spellEnd"/>
-    </w:p>
-    <w:p>
-      <w:pPr>
-        <w:pStyle w:val="ListParagraph"/>
-        <w:numPr>
-          <w:ilvl w:val="2"/>
-          <w:numId w:val="6"/>
-        </w:numPr>
-        <w:spacing w:line="276" w:lineRule="auto"/>
-      </w:pPr>
-      <w:r>
-        <w:t xml:space="preserve">The ICVI scores were calculated </w:t>
-      </w:r>
-      <w:r>
-        <w:t>from</w:t>
-      </w:r>
-      <w:r>
-        <w:t xml:space="preserve"> the same cellular embeddings that were used for clustering (i.e., if the SNN was constructed from PCs 1-10, then the ICVI scores were calculated based on cellular embeddings in 10</w:t>
-      </w:r>
-      <w:r>
-        <w:t>-</w:t>
-      </w:r>
-      <w:r>
-        <w:t>dimensional space</w:t>
-      </w:r>
+      <w:r>
+        <w:t>) and (y1, y2, …</w:t>
+      </w:r>
+      <w:proofErr w:type="spellStart"/>
+      <w:r>
+        <w:t>yn</w:t>
+      </w:r>
+      <w:proofErr w:type="spellEnd"/>
       <w:r>
         <w:t>)</w:t>
       </w:r>
@@ -2276,220 +2642,19 @@
       <w:pPr>
         <w:pStyle w:val="ListParagraph"/>
         <w:numPr>
-          <w:ilvl w:val="1"/>
-          <w:numId w:val="6"/>
-        </w:numPr>
-        <w:spacing w:line="276" w:lineRule="auto"/>
-      </w:pPr>
-      <w:r>
-        <w:t>Then, we tested the correlation between the external and internal validation indices</w:t>
-      </w:r>
-    </w:p>
-    <w:p>
-      <w:pPr>
-        <w:pStyle w:val="ListParagraph"/>
-        <w:numPr>
-          <w:ilvl w:val="1"/>
-          <w:numId w:val="6"/>
-        </w:numPr>
-        <w:spacing w:line="276" w:lineRule="auto"/>
-      </w:pPr>
-      <w:r>
-        <w:t>We reasoned that higher correlation makes it more likely that if you maximize and ICVI, you are in fact maximizing the true cluster quality</w:t>
-      </w:r>
-    </w:p>
-    <w:p>
-      <w:pPr>
-        <w:pStyle w:val="ListParagraph"/>
-        <w:numPr>
-          <w:ilvl w:val="1"/>
-          <w:numId w:val="6"/>
-        </w:numPr>
-        <w:spacing w:line="276" w:lineRule="auto"/>
-      </w:pPr>
-      <w:r>
-        <w:t xml:space="preserve">Due to the frequently non-linear relationship between the two sets of scores, we opted to test correlation using Spearman’s rho. </w:t>
-      </w:r>
-    </w:p>
-    <w:p>
-      <w:pPr>
-        <w:pStyle w:val="ListParagraph"/>
-        <w:numPr>
-          <w:ilvl w:val="2"/>
-          <w:numId w:val="6"/>
-        </w:numPr>
-        <w:spacing w:line="276" w:lineRule="auto"/>
-      </w:pPr>
-      <w:r>
-        <w:t xml:space="preserve">Within the context of optimization, it is more important that a metric increase </w:t>
-      </w:r>
-      <w:r>
-        <w:t>monotonically</w:t>
-      </w:r>
-      <w:r>
-        <w:t xml:space="preserve"> than linearly</w:t>
-      </w:r>
-    </w:p>
-    <w:p>
-      <w:pPr>
-        <w:pStyle w:val="ListParagraph"/>
-        <w:numPr>
-          <w:ilvl w:val="0"/>
-          <w:numId w:val="6"/>
-        </w:numPr>
-        <w:spacing w:line="276" w:lineRule="auto"/>
-      </w:pPr>
-      <w:r>
-        <w:t>While the dimensionality of the cellular embeddings didn’t change between clustering and scoring, we tested four variations of principal component space</w:t>
-      </w:r>
-    </w:p>
-    <w:p>
-      <w:pPr>
-        <w:pStyle w:val="ListParagraph"/>
-        <w:numPr>
-          <w:ilvl w:val="1"/>
-          <w:numId w:val="6"/>
-        </w:numPr>
-        <w:spacing w:line="276" w:lineRule="auto"/>
-      </w:pPr>
-      <w:r>
-        <w:t>Standardization: Principal components were standardized such that the mean position was 0 and the standard deviation/z-score was 1</w:t>
-      </w:r>
-    </w:p>
-    <w:p>
-      <w:pPr>
-        <w:pStyle w:val="ListParagraph"/>
-        <w:numPr>
-          <w:ilvl w:val="2"/>
-          <w:numId w:val="6"/>
-        </w:numPr>
-        <w:spacing w:line="276" w:lineRule="auto"/>
-      </w:pPr>
-      <w:r>
-        <w:t xml:space="preserve">This has the effect of “weighting” principal components equally. </w:t>
-      </w:r>
-    </w:p>
-    <w:p>
-      <w:pPr>
-        <w:pStyle w:val="ListParagraph"/>
-        <w:numPr>
-          <w:ilvl w:val="2"/>
-          <w:numId w:val="6"/>
-        </w:numPr>
-        <w:spacing w:line="276" w:lineRule="auto"/>
-      </w:pPr>
-      <w:r>
-        <w:t>We reasoned that doing so would enable the detection of subtle transcriptional differences which may not be encoded in the first few principal components</w:t>
-      </w:r>
-    </w:p>
-    <w:p>
-      <w:pPr>
-        <w:pStyle w:val="ListParagraph"/>
-        <w:numPr>
-          <w:ilvl w:val="1"/>
-          <w:numId w:val="6"/>
-        </w:numPr>
-        <w:spacing w:line="276" w:lineRule="auto"/>
-      </w:pPr>
-      <w:r>
-        <w:t xml:space="preserve">Distance metrics: We used both Euclidean and Manhattan distance metrics as input to the ICVI algorithms </w:t>
-      </w:r>
-    </w:p>
-    <w:p>
-      <w:pPr>
-        <w:pStyle w:val="ListParagraph"/>
-        <w:numPr>
-          <w:ilvl w:val="2"/>
-          <w:numId w:val="6"/>
-        </w:numPr>
-        <w:spacing w:before="240" w:line="276" w:lineRule="auto"/>
-      </w:pPr>
-      <w:r>
-        <w:t xml:space="preserve">Euclidean = Sqrt( </w:t>
+          <w:ilvl w:val="2"/>
+          <w:numId w:val="6"/>
+        </w:numPr>
+        <w:spacing w:before="240" w:line="276" w:lineRule="auto"/>
+      </w:pPr>
+      <w:r>
+        <w:t xml:space="preserve">Manhattan =  </w:t>
       </w:r>
       <w:r>
         <w:sym w:font="Symbol" w:char="F053"/>
       </w:r>
       <w:r>
-        <w:t xml:space="preserve"> (x</w:t>
-      </w:r>
-      <w:r>
-        <w:rPr>
-          <w:vertAlign w:val="subscript"/>
-        </w:rPr>
-        <w:t>i</w:t>
-      </w:r>
-      <w:r>
-        <w:t>-</w:t>
-      </w:r>
-      <w:proofErr w:type="spellStart"/>
-      <w:r>
-        <w:t>y</w:t>
-      </w:r>
-      <w:r>
-        <w:rPr>
-          <w:vertAlign w:val="subscript"/>
-        </w:rPr>
-        <w:t>i</w:t>
-      </w:r>
-      <w:proofErr w:type="spellEnd"/>
-      <w:r>
-        <w:t>)</w:t>
-      </w:r>
-      <w:proofErr w:type="gramStart"/>
-      <w:r>
-        <w:rPr>
-          <w:vertAlign w:val="superscript"/>
-        </w:rPr>
-        <w:t xml:space="preserve">2 </w:t>
-      </w:r>
-      <w:r>
-        <w:t>)</w:t>
-      </w:r>
-      <w:proofErr w:type="gramEnd"/>
-      <w:r>
-        <w:t xml:space="preserve"> for (x1, x2, … </w:t>
-      </w:r>
-      <w:proofErr w:type="spellStart"/>
-      <w:r>
-        <w:t>xn</w:t>
-      </w:r>
-      <w:proofErr w:type="spellEnd"/>
-      <w:r>
-        <w:t>) and (y1, y2, …</w:t>
-      </w:r>
-      <w:proofErr w:type="spellStart"/>
-      <w:r>
-        <w:t>yn</w:t>
-      </w:r>
-      <w:proofErr w:type="spellEnd"/>
-      <w:r>
-        <w:t>)</w:t>
-      </w:r>
-    </w:p>
-    <w:p>
-      <w:pPr>
-        <w:pStyle w:val="ListParagraph"/>
-        <w:numPr>
-          <w:ilvl w:val="2"/>
-          <w:numId w:val="6"/>
-        </w:numPr>
-        <w:spacing w:before="240" w:line="276" w:lineRule="auto"/>
-      </w:pPr>
-      <w:r>
-        <w:t xml:space="preserve">Manhattan =  </w:t>
-      </w:r>
-      <w:r>
-        <w:sym w:font="Symbol" w:char="F053"/>
-      </w:r>
-      <w:r>
-        <w:t xml:space="preserve"> </w:t>
-      </w:r>
-      <w:r>
-        <w:t>|</w:t>
-      </w:r>
-      <w:r>
-        <w:t>x</w:t>
+        <w:t xml:space="preserve"> |x</w:t>
       </w:r>
       <w:r>
         <w:rPr>
@@ -2536,7 +2701,6 @@
           <w:sz w:val="26"/>
           <w:szCs w:val="26"/>
         </w:rPr>
-        <w:lastRenderedPageBreak/>
         <w:t>Need to cite a reason why</w:t>
       </w:r>
       <w:r>
@@ -2723,18 +2887,12 @@
       <w:r>
         <w:t>((</w:t>
       </w:r>
-      <w:hyperlink r:id="rId5" w:history="1">
+      <w:hyperlink r:id="rId7" w:history="1">
         <w:r>
           <w:rPr>
             <w:rStyle w:val="Hyperlink"/>
           </w:rPr>
-          <w:t>https://github.com/VCCRI/CIDR/blob/master/R/calc_npc.R</w:t>
-        </w:r>
-        <w:r>
-          <w:rPr>
-            <w:rStyle w:val="Hyperlink"/>
-          </w:rPr>
-          <w:t>)</w:t>
+          <w:t>https://github.com/VCCRI/CIDR/blob/master/R/calc_npc.R)</w:t>
         </w:r>
       </w:hyperlink>
       <w:r>
@@ -2866,6 +3024,7 @@
         <w:spacing w:before="240" w:line="276" w:lineRule="auto"/>
       </w:pPr>
       <w:r>
+        <w:lastRenderedPageBreak/>
         <w:t>A-e Elbow plot showing the variance explained by each principal component</w:t>
       </w:r>
     </w:p>
@@ -3040,105 +3199,297 @@
         <w:spacing w:before="240" w:line="276" w:lineRule="auto"/>
       </w:pPr>
       <w:r>
+        <w:t>By averaging the silhouette scores of all cells within a cluster, it’s possible to assign scores to each cluster</w:t>
+      </w:r>
+    </w:p>
+    <w:p>
+      <w:pPr>
+        <w:pStyle w:val="ListParagraph"/>
+        <w:numPr>
+          <w:ilvl w:val="1"/>
+          <w:numId w:val="6"/>
+        </w:numPr>
+        <w:spacing w:before="240" w:line="276" w:lineRule="auto"/>
+      </w:pPr>
+      <w:r>
+        <w:t xml:space="preserve">This enables the second step in AutoClustR workflow: </w:t>
+      </w:r>
+      <w:proofErr w:type="spellStart"/>
+      <w:r>
+        <w:t>Subclustering</w:t>
+      </w:r>
+      <w:proofErr w:type="spellEnd"/>
+    </w:p>
+    <w:p>
+      <w:pPr>
+        <w:pStyle w:val="ListParagraph"/>
+        <w:numPr>
+          <w:ilvl w:val="1"/>
+          <w:numId w:val="6"/>
+        </w:numPr>
+        <w:spacing w:before="240" w:line="276" w:lineRule="auto"/>
+      </w:pPr>
+      <w:r>
+        <w:t xml:space="preserve">By scoring clusters individually, you can select the “worst” clusters for </w:t>
+      </w:r>
+      <w:proofErr w:type="spellStart"/>
+      <w:r>
+        <w:t>subclustering</w:t>
+      </w:r>
+      <w:proofErr w:type="spellEnd"/>
+    </w:p>
+    <w:p>
+      <w:pPr>
+        <w:pStyle w:val="ListParagraph"/>
+        <w:numPr>
+          <w:ilvl w:val="0"/>
+          <w:numId w:val="6"/>
+        </w:numPr>
+        <w:spacing w:before="240" w:line="276" w:lineRule="auto"/>
+      </w:pPr>
+      <w:r>
+        <w:t>Sub</w:t>
+      </w:r>
+      <w:r>
+        <w:t xml:space="preserve">-clustering </w:t>
+      </w:r>
+    </w:p>
+    <w:p>
+      <w:pPr>
+        <w:pStyle w:val="ListParagraph"/>
+        <w:numPr>
+          <w:ilvl w:val="1"/>
+          <w:numId w:val="6"/>
+        </w:numPr>
+        <w:spacing w:before="240" w:line="276" w:lineRule="auto"/>
+      </w:pPr>
+      <w:r>
+        <w:t>Sub-clustering just selects individual clusters and re-runs AutoClustR, optimizing parameters for SNN graph construction and Louvain clustering</w:t>
+      </w:r>
+    </w:p>
+    <w:p>
+      <w:pPr>
+        <w:pStyle w:val="ListParagraph"/>
+        <w:numPr>
+          <w:ilvl w:val="1"/>
+          <w:numId w:val="6"/>
+        </w:numPr>
+        <w:spacing w:before="240" w:line="276" w:lineRule="auto"/>
+      </w:pPr>
+      <w:r>
+        <w:t xml:space="preserve">In so doing, AutoClustR </w:t>
+      </w:r>
+      <w:r>
+        <w:t>identifies</w:t>
+      </w:r>
+      <w:r>
+        <w:t xml:space="preserve"> small, transcriptionally subtle sub-clusters without breaking true clusters apart into distinct groups with questionable biological validity</w:t>
+      </w:r>
+    </w:p>
+    <w:p>
+      <w:pPr>
+        <w:pStyle w:val="ListParagraph"/>
+        <w:numPr>
+          <w:ilvl w:val="0"/>
+          <w:numId w:val="6"/>
+        </w:numPr>
+        <w:spacing w:before="240" w:line="276" w:lineRule="auto"/>
+        <w:rPr>
+          <w:highlight w:val="yellow"/>
+        </w:rPr>
+      </w:pPr>
+      <w:r>
+        <w:rPr>
+          <w:highlight w:val="yellow"/>
+        </w:rPr>
+        <w:t>Figure 3 (Benchmarking on Real Data)</w:t>
+      </w:r>
+    </w:p>
+    <w:p>
+      <w:pPr>
+        <w:pStyle w:val="ListParagraph"/>
+        <w:numPr>
+          <w:ilvl w:val="0"/>
+          <w:numId w:val="6"/>
+        </w:numPr>
+        <w:spacing w:before="240" w:line="276" w:lineRule="auto"/>
+        <w:rPr>
+          <w:highlight w:val="yellow"/>
+        </w:rPr>
+      </w:pPr>
+      <w:r>
+        <w:rPr>
+          <w:highlight w:val="yellow"/>
+        </w:rPr>
+        <w:t>Figure 4 (Benchmarking on Simulated Data)</w:t>
+      </w:r>
+    </w:p>
+    <w:p>
+      <w:pPr>
+        <w:pStyle w:val="ListParagraph"/>
+        <w:numPr>
+          <w:ilvl w:val="0"/>
+          <w:numId w:val="6"/>
+        </w:numPr>
+        <w:spacing w:before="240" w:line="276" w:lineRule="auto"/>
+        <w:rPr>
+          <w:highlight w:val="yellow"/>
+        </w:rPr>
+      </w:pPr>
+      <w:r>
+        <w:rPr>
+          <w:highlight w:val="yellow"/>
+        </w:rPr>
+        <w:t xml:space="preserve">Figure 5 (Validating using a </w:t>
+      </w:r>
+      <w:proofErr w:type="gramStart"/>
+      <w:r>
+        <w:rPr>
+          <w:highlight w:val="yellow"/>
+        </w:rPr>
+        <w:t>real world</w:t>
+      </w:r>
+      <w:proofErr w:type="gramEnd"/>
+      <w:r>
+        <w:rPr>
+          <w:highlight w:val="yellow"/>
+        </w:rPr>
+        <w:t xml:space="preserve"> data set)</w:t>
+      </w:r>
+    </w:p>
+    <w:p>
+      <w:pPr>
+        <w:pStyle w:val="ListParagraph"/>
+        <w:numPr>
+          <w:ilvl w:val="0"/>
+          <w:numId w:val="6"/>
+        </w:numPr>
+        <w:spacing w:before="240" w:line="276" w:lineRule="auto"/>
+      </w:pPr>
+      <w:r>
+        <w:t>Conclusion</w:t>
+      </w:r>
+    </w:p>
+    <w:p>
+      <w:pPr>
+        <w:pStyle w:val="ListParagraph"/>
+        <w:numPr>
+          <w:ilvl w:val="1"/>
+          <w:numId w:val="6"/>
+        </w:numPr>
+        <w:spacing w:before="240" w:line="276" w:lineRule="auto"/>
+      </w:pPr>
+      <w:r>
+        <w:t>This work provides empirical support for AutoClustR, a new platform for scRNA-seq analysis</w:t>
+      </w:r>
+    </w:p>
+    <w:p>
+      <w:pPr>
+        <w:pStyle w:val="ListParagraph"/>
+        <w:numPr>
+          <w:ilvl w:val="1"/>
+          <w:numId w:val="6"/>
+        </w:numPr>
+        <w:spacing w:before="240" w:line="276" w:lineRule="auto"/>
+      </w:pPr>
+      <w:r>
+        <w:t>While this work was performed to validate AutoClustR, the results shed on important, if overlooked, aspects of bioinformatics shared across applications.</w:t>
+      </w:r>
+    </w:p>
+    <w:p>
+      <w:pPr>
+        <w:pStyle w:val="ListParagraph"/>
+        <w:numPr>
+          <w:ilvl w:val="2"/>
+          <w:numId w:val="6"/>
+        </w:numPr>
+        <w:spacing w:before="240" w:line="276" w:lineRule="auto"/>
+      </w:pPr>
+      <w:r>
+        <w:t xml:space="preserve">AutoClustR’s framework enables a systematic comparison of different methods of PC selections and cluster validation indexing. </w:t>
+      </w:r>
+    </w:p>
+    <w:p>
+      <w:pPr>
+        <w:pStyle w:val="ListParagraph"/>
+        <w:numPr>
+          <w:ilvl w:val="2"/>
+          <w:numId w:val="6"/>
+        </w:numPr>
+        <w:spacing w:before="240" w:line="276" w:lineRule="auto"/>
+      </w:pPr>
+      <w:r>
+        <w:t>These results are of interest to anyone designing novel methods for clustering data</w:t>
+      </w:r>
+    </w:p>
+    <w:p>
+      <w:pPr>
+        <w:pStyle w:val="ListParagraph"/>
+        <w:numPr>
+          <w:ilvl w:val="1"/>
+          <w:numId w:val="6"/>
+        </w:numPr>
+        <w:spacing w:before="240" w:line="276" w:lineRule="auto"/>
+      </w:pPr>
+      <w:r>
+        <w:t>AutoClustR was compared to 6 different single cell analysis platforms and was shown to outperform others in terms of both cluster identification and run time.</w:t>
+      </w:r>
+    </w:p>
+    <w:p>
+      <w:pPr>
+        <w:pStyle w:val="ListParagraph"/>
+        <w:numPr>
+          <w:ilvl w:val="1"/>
+          <w:numId w:val="6"/>
+        </w:numPr>
+        <w:spacing w:before="240" w:line="276" w:lineRule="auto"/>
+      </w:pPr>
+      <w:r>
+        <w:t>Lastly, AutoClustR was used t</w:t>
+      </w:r>
+      <w:r>
+        <w:t>o analyze a dataset derived from human inner ear organoids.</w:t>
+      </w:r>
+    </w:p>
+    <w:p>
+      <w:pPr>
+        <w:pStyle w:val="ListParagraph"/>
+        <w:numPr>
+          <w:ilvl w:val="2"/>
+          <w:numId w:val="6"/>
+        </w:numPr>
+        <w:spacing w:before="240" w:line="276" w:lineRule="auto"/>
+      </w:pPr>
+      <w:r>
         <w:lastRenderedPageBreak/>
-        <w:t>By averaging the silhouette scores of all cells within a cluster, it’s possible to assign scores to each cluster</w:t>
-      </w:r>
-    </w:p>
-    <w:p>
-      <w:pPr>
-        <w:pStyle w:val="ListParagraph"/>
-        <w:numPr>
-          <w:ilvl w:val="1"/>
-          <w:numId w:val="6"/>
-        </w:numPr>
-        <w:spacing w:before="240" w:line="276" w:lineRule="auto"/>
-      </w:pPr>
-      <w:r>
-        <w:t xml:space="preserve">This enables the second step in AutoClustR workflow: </w:t>
-      </w:r>
-      <w:proofErr w:type="spellStart"/>
-      <w:r>
-        <w:t>Subclustering</w:t>
-      </w:r>
-      <w:proofErr w:type="spellEnd"/>
-    </w:p>
-    <w:p>
-      <w:pPr>
-        <w:pStyle w:val="ListParagraph"/>
-        <w:numPr>
-          <w:ilvl w:val="1"/>
-          <w:numId w:val="6"/>
-        </w:numPr>
-        <w:spacing w:before="240" w:line="276" w:lineRule="auto"/>
-      </w:pPr>
-      <w:r>
-        <w:t xml:space="preserve">By scoring clusters individually, you can select the “worst” clusters for </w:t>
-      </w:r>
-      <w:proofErr w:type="spellStart"/>
-      <w:r>
-        <w:t>subclustering</w:t>
-      </w:r>
-      <w:proofErr w:type="spellEnd"/>
-    </w:p>
-    <w:p>
-      <w:pPr>
-        <w:pStyle w:val="ListParagraph"/>
-        <w:numPr>
-          <w:ilvl w:val="0"/>
-          <w:numId w:val="6"/>
-        </w:numPr>
-        <w:spacing w:before="240" w:line="276" w:lineRule="auto"/>
-      </w:pPr>
-      <w:r>
-        <w:t>Sub</w:t>
-      </w:r>
-      <w:r>
-        <w:t xml:space="preserve">-clustering </w:t>
-      </w:r>
-    </w:p>
-    <w:p>
-      <w:pPr>
-        <w:pStyle w:val="ListParagraph"/>
-        <w:numPr>
-          <w:ilvl w:val="1"/>
-          <w:numId w:val="6"/>
-        </w:numPr>
-        <w:spacing w:before="240" w:line="276" w:lineRule="auto"/>
-      </w:pPr>
-      <w:r>
-        <w:t>Sub-clustering just selects individual clusters and re-runs AutoClustR, optimizing parameters for SNN graph construction and Louvain clustering</w:t>
-      </w:r>
-    </w:p>
-    <w:p>
-      <w:pPr>
-        <w:pStyle w:val="ListParagraph"/>
-        <w:numPr>
-          <w:ilvl w:val="1"/>
-          <w:numId w:val="6"/>
-        </w:numPr>
-        <w:spacing w:before="240" w:line="276" w:lineRule="auto"/>
-      </w:pPr>
-      <w:r>
-        <w:t xml:space="preserve">In so doing, AutoClustR </w:t>
-      </w:r>
-      <w:proofErr w:type="gramStart"/>
-      <w:r>
-        <w:t>is able to</w:t>
-      </w:r>
-      <w:proofErr w:type="gramEnd"/>
-      <w:r>
-        <w:t xml:space="preserve"> identify small, transcriptionally subtle sub-clusters without breaking true clusters apart into distinct groups with questionable biological validity</w:t>
-      </w:r>
-    </w:p>
-    <w:p>
-      <w:pPr>
-        <w:pStyle w:val="ListParagraph"/>
-        <w:numPr>
-          <w:ilvl w:val="0"/>
-          <w:numId w:val="6"/>
-        </w:numPr>
-        <w:spacing w:before="240" w:line="276" w:lineRule="auto"/>
-      </w:pPr>
+        <w:t>AutoClustR revealed unappreciated heterogeneity within these organoid systems, classifying cell types that were confirmed via IHC</w:t>
+      </w:r>
+    </w:p>
+    <w:p>
+      <w:pPr>
+        <w:pStyle w:val="ListParagraph"/>
+        <w:numPr>
+          <w:ilvl w:val="1"/>
+          <w:numId w:val="6"/>
+        </w:numPr>
+        <w:spacing w:before="240" w:line="276" w:lineRule="auto"/>
+      </w:pPr>
+      <w:r>
+        <w:t>AutoClustR is a valuable tool for cell type discovery.</w:t>
+      </w:r>
+    </w:p>
+    <w:p>
+      <w:pPr>
+        <w:pStyle w:val="ListParagraph"/>
+        <w:numPr>
+          <w:ilvl w:val="2"/>
+          <w:numId w:val="6"/>
+        </w:numPr>
+        <w:spacing w:before="240" w:line="276" w:lineRule="auto"/>
+      </w:pPr>
+      <w:r>
+        <w:t>The empirical framework used in its development is a valuable resource to fellow bioinformaticians.</w:t>
+      </w:r>
     </w:p>
     <w:p>
       <w:pPr>
@@ -3211,7 +3562,7 @@
         <w:spacing w:before="240" w:line="276" w:lineRule="auto"/>
       </w:pPr>
       <w:r>
-        <w:t xml:space="preserve">CIDR hasn’t been updated in 5 years, and you may run into some issues installing if you’re running a Windows. CIDR requires the </w:t>
+        <w:t xml:space="preserve">CIDR hasn’t been updated in 5 years, and you may run into some issues installing if you’re running Windows. CIDR requires the </w:t>
       </w:r>
       <w:proofErr w:type="gramStart"/>
       <w:r>
@@ -3293,6 +3644,44 @@
     </w:sectPr>
   </w:body>
 </w:document>
+</file>
+
+<file path=word/endnotes.xml><?xml version="1.0" encoding="utf-8"?>
+<w:endnotes xmlns:wpc="http://schemas.microsoft.com/office/word/2010/wordprocessingCanvas" xmlns:cx="http://schemas.microsoft.com/office/drawing/2014/chartex" xmlns:cx1="http://schemas.microsoft.com/office/drawing/2015/9/8/chartex" xmlns:cx2="http://schemas.microsoft.com/office/drawing/2015/10/21/chartex" xmlns:cx3="http://schemas.microsoft.com/office/drawing/2016/5/9/chartex" xmlns:cx4="http://schemas.microsoft.com/office/drawing/2016/5/10/chartex" xmlns:cx5="http://schemas.microsoft.com/office/drawing/2016/5/11/chartex" xmlns:cx6="http://schemas.microsoft.com/office/drawing/2016/5/12/chartex" xmlns:cx7="http://schemas.microsoft.com/office/drawing/2016/5/13/chartex" xmlns:cx8="http://schemas.microsoft.com/office/drawing/2016/5/14/chartex" xmlns:mc="http://schemas.openxmlformats.org/markup-compatibility/2006" xmlns:aink="http://schemas.microsoft.com/office/drawing/2016/ink" xmlns:am3d="http://schemas.microsoft.com/office/drawing/2017/model3d" xmlns:o="urn:schemas-microsoft-com:office:office" xmlns:r="http://schemas.openxmlformats.org/officeDocument/2006/relationships" xmlns:m="http://schemas.openxmlformats.org/officeDocument/2006/math" xmlns:v="urn:schemas-microsoft-com:vml" xmlns:wp14="http://schemas.microsoft.com/office/word/2010/wordprocessingDrawing" xmlns:wp="http://schemas.openxmlformats.org/drawingml/2006/wordprocessingDrawing" xmlns:w10="urn:schemas-microsoft-com:office:word" xmlns:w="http://schemas.openxmlformats.org/wordprocessingml/2006/main" xmlns:w14="http://schemas.microsoft.com/office/word/2010/wordml" xmlns:w15="http://schemas.microsoft.com/office/word/2012/wordml" xmlns:w16cex="http://schemas.microsoft.com/office/word/2018/wordml/cex" xmlns:w16cid="http://schemas.microsoft.com/office/word/2016/wordml/cid" xmlns:w16="http://schemas.microsoft.com/office/word/2018/wordml" xmlns:w16sdtdh="http://schemas.microsoft.com/office/word/2020/wordml/sdtdatahash" xmlns:w16se="http://schemas.microsoft.com/office/word/2015/wordml/symex" xmlns:wpg="http://schemas.microsoft.com/office/word/2010/wordprocessingGroup" xmlns:wpi="http://schemas.microsoft.com/office/word/2010/wordprocessingInk" xmlns:wne="http://schemas.microsoft.com/office/word/2006/wordml" xmlns:wps="http://schemas.microsoft.com/office/word/2010/wordprocessingShape" mc:Ignorable="w14 w15 w16se w16cid w16 w16cex w16sdtdh wp14">
+  <w:endnote w:type="separator" w:id="-1">
+    <w:p>
+      <w:r>
+        <w:separator/>
+      </w:r>
+    </w:p>
+  </w:endnote>
+  <w:endnote w:type="continuationSeparator" w:id="0">
+    <w:p>
+      <w:r>
+        <w:continuationSeparator/>
+      </w:r>
+    </w:p>
+  </w:endnote>
+</w:endnotes>
+</file>
+
+<file path=word/footnotes.xml><?xml version="1.0" encoding="utf-8"?>
+<w:footnotes xmlns:wpc="http://schemas.microsoft.com/office/word/2010/wordprocessingCanvas" xmlns:cx="http://schemas.microsoft.com/office/drawing/2014/chartex" xmlns:cx1="http://schemas.microsoft.com/office/drawing/2015/9/8/chartex" xmlns:cx2="http://schemas.microsoft.com/office/drawing/2015/10/21/chartex" xmlns:cx3="http://schemas.microsoft.com/office/drawing/2016/5/9/chartex" xmlns:cx4="http://schemas.microsoft.com/office/drawing/2016/5/10/chartex" xmlns:cx5="http://schemas.microsoft.com/office/drawing/2016/5/11/chartex" xmlns:cx6="http://schemas.microsoft.com/office/drawing/2016/5/12/chartex" xmlns:cx7="http://schemas.microsoft.com/office/drawing/2016/5/13/chartex" xmlns:cx8="http://schemas.microsoft.com/office/drawing/2016/5/14/chartex" xmlns:mc="http://schemas.openxmlformats.org/markup-compatibility/2006" xmlns:aink="http://schemas.microsoft.com/office/drawing/2016/ink" xmlns:am3d="http://schemas.microsoft.com/office/drawing/2017/model3d" xmlns:o="urn:schemas-microsoft-com:office:office" xmlns:r="http://schemas.openxmlformats.org/officeDocument/2006/relationships" xmlns:m="http://schemas.openxmlformats.org/officeDocument/2006/math" xmlns:v="urn:schemas-microsoft-com:vml" xmlns:wp14="http://schemas.microsoft.com/office/word/2010/wordprocessingDrawing" xmlns:wp="http://schemas.openxmlformats.org/drawingml/2006/wordprocessingDrawing" xmlns:w10="urn:schemas-microsoft-com:office:word" xmlns:w="http://schemas.openxmlformats.org/wordprocessingml/2006/main" xmlns:w14="http://schemas.microsoft.com/office/word/2010/wordml" xmlns:w15="http://schemas.microsoft.com/office/word/2012/wordml" xmlns:w16cex="http://schemas.microsoft.com/office/word/2018/wordml/cex" xmlns:w16cid="http://schemas.microsoft.com/office/word/2016/wordml/cid" xmlns:w16="http://schemas.microsoft.com/office/word/2018/wordml" xmlns:w16sdtdh="http://schemas.microsoft.com/office/word/2020/wordml/sdtdatahash" xmlns:w16se="http://schemas.microsoft.com/office/word/2015/wordml/symex" xmlns:wpg="http://schemas.microsoft.com/office/word/2010/wordprocessingGroup" xmlns:wpi="http://schemas.microsoft.com/office/word/2010/wordprocessingInk" xmlns:wne="http://schemas.microsoft.com/office/word/2006/wordml" xmlns:wps="http://schemas.microsoft.com/office/word/2010/wordprocessingShape" mc:Ignorable="w14 w15 w16se w16cid w16 w16cex w16sdtdh wp14">
+  <w:footnote w:type="separator" w:id="-1">
+    <w:p>
+      <w:r>
+        <w:separator/>
+      </w:r>
+    </w:p>
+  </w:footnote>
+  <w:footnote w:type="continuationSeparator" w:id="0">
+    <w:p>
+      <w:r>
+        <w:continuationSeparator/>
+      </w:r>
+    </w:p>
+  </w:footnote>
+</w:footnotes>
 </file>
 
 <file path=word/numbering.xml><?xml version="1.0" encoding="utf-8"?>
@@ -4290,6 +4679,48 @@
       <w:shd w:val="clear" w:color="auto" w:fill="E1DFDD"/>
     </w:rPr>
   </w:style>
+  <w:style w:type="paragraph" w:styleId="Header">
+    <w:name w:val="header"/>
+    <w:basedOn w:val="Normal"/>
+    <w:link w:val="HeaderChar"/>
+    <w:uiPriority w:val="99"/>
+    <w:unhideWhenUsed/>
+    <w:rsid w:val="00032E4D"/>
+    <w:pPr>
+      <w:tabs>
+        <w:tab w:val="center" w:pos="4680"/>
+        <w:tab w:val="right" w:pos="9360"/>
+      </w:tabs>
+    </w:pPr>
+  </w:style>
+  <w:style w:type="character" w:customStyle="1" w:styleId="HeaderChar">
+    <w:name w:val="Header Char"/>
+    <w:basedOn w:val="DefaultParagraphFont"/>
+    <w:link w:val="Header"/>
+    <w:uiPriority w:val="99"/>
+    <w:rsid w:val="00032E4D"/>
+  </w:style>
+  <w:style w:type="paragraph" w:styleId="Footer">
+    <w:name w:val="footer"/>
+    <w:basedOn w:val="Normal"/>
+    <w:link w:val="FooterChar"/>
+    <w:uiPriority w:val="99"/>
+    <w:unhideWhenUsed/>
+    <w:rsid w:val="00032E4D"/>
+    <w:pPr>
+      <w:tabs>
+        <w:tab w:val="center" w:pos="4680"/>
+        <w:tab w:val="right" w:pos="9360"/>
+      </w:tabs>
+    </w:pPr>
+  </w:style>
+  <w:style w:type="character" w:customStyle="1" w:styleId="FooterChar">
+    <w:name w:val="Footer Char"/>
+    <w:basedOn w:val="DefaultParagraphFont"/>
+    <w:link w:val="Footer"/>
+    <w:uiPriority w:val="99"/>
+    <w:rsid w:val="00032E4D"/>
+  </w:style>
 </w:styles>
 </file>
 

</xml_diff>